<commit_message>
chewing on our outline lol
</commit_message>
<xml_diff>
--- a/Dissertation Proposal/Restructure process/Dissertation Proposal Section Drafts/Study 1 and 2 Combined Draft VAS.docx
+++ b/Dissertation Proposal/Restructure process/Dissertation Proposal Section Drafts/Study 1 and 2 Combined Draft VAS.docx
@@ -6491,6 +6491,7 @@
         </w:rPr>
         <w:t>NS</w:t>
       </w:r>
+      <w:proofErr w:type="gramStart"/>
       <w:r>
         <w:rPr>
           <w:rFonts w:ascii="Calibri" w:eastAsia="Calibri" w:hAnsi="Calibri" w:cs="Times New Roman"/>
@@ -6504,7 +6505,16 @@
           <w:sz w:val="24"/>
           <w:u w:val="single"/>
         </w:rPr>
-        <w:t xml:space="preserve">Capital </w:t>
+        <w:t>Capital</w:t>
+      </w:r>
+      <w:proofErr w:type="gramEnd"/>
+      <w:r>
+        <w:rPr>
+          <w:rFonts w:ascii="Calibri" w:eastAsia="Calibri" w:hAnsi="Calibri" w:cs="Times New Roman"/>
+          <w:sz w:val="24"/>
+          <w:u w:val="single"/>
+        </w:rPr>
+        <w:t xml:space="preserve"> </w:t>
       </w:r>
       <w:r>
         <w:rPr>
@@ -6914,7 +6924,23 @@
           <w:rFonts w:ascii="Calibri" w:eastAsia="Calibri" w:hAnsi="Calibri" w:cs="Times New Roman"/>
           <w:sz w:val="24"/>
         </w:rPr>
-        <w:t xml:space="preserve">). Additionally, individual difference in subjective numeracy had no significant effects on support for: 1) </w:t>
+        <w:t xml:space="preserve">). Additionally, individual </w:t>
+      </w:r>
+      <w:proofErr w:type="gramStart"/>
+      <w:r>
+        <w:rPr>
+          <w:rFonts w:ascii="Calibri" w:eastAsia="Calibri" w:hAnsi="Calibri" w:cs="Times New Roman"/>
+          <w:sz w:val="24"/>
+        </w:rPr>
+        <w:t>difference</w:t>
+      </w:r>
+      <w:proofErr w:type="gramEnd"/>
+      <w:r>
+        <w:rPr>
+          <w:rFonts w:ascii="Calibri" w:eastAsia="Calibri" w:hAnsi="Calibri" w:cs="Times New Roman"/>
+          <w:sz w:val="24"/>
+        </w:rPr>
+        <w:t xml:space="preserve"> in subjective numeracy had no significant effects on support for: 1) </w:t>
       </w:r>
       <w:r>
         <w:rPr>
@@ -7386,7 +7412,43 @@
           <w:szCs w:val="24"/>
         </w:rPr>
         <w:lastRenderedPageBreak/>
-        <w:t>was associated with support for Universal Health Care. Methodologically speaking, one major area of concern that was not addressed in this study was alternative methods for manipulation of support for a given topic. While manipulation of social consensus was effective, there are real concerns about the ethics of presenting a ‘false consensus’ in the process of informing and shaping public opinion. In practice, several other axis of behavior exist that have potential to be leveraged to change public support for contemporary topics. Many extremely polarizing topics are felt with ‘moral conviction’, thus, it seems to be a plausible direction to manipulate perspective change. Finally, all four of our topics for Study 1 were chosen due to prior literature indicating the topic as highly polarized (climate change, capital punishment, death penalty) or because there is plausible reason to believe ethical concerns would affect the issue (Universal Health Care). However, we have not looked at how manipulations that can lead to perspective change could be different in the context of a ‘non-polarized’ topic. Therefore, we planned to incorporate an intentionally ‘non-polarized’ topic for our next study. With these issues in mind (manipulating a different axis of behavior for perspective change, choosing a non-polarized topic), Study 2 was initiated.</w:t>
+        <w:t xml:space="preserve">was associated with support for Universal Health Care. Methodologically speaking, one major area of concern that was not addressed in this study was alternative methods for manipulation of support for a given topic. While manipulation of social consensus was effective, there are real concerns about the ethics of presenting a ‘false consensus’ in the process of informing and shaping public opinion. In practice, several other </w:t>
+      </w:r>
+      <w:proofErr w:type="gramStart"/>
+      <w:r>
+        <w:rPr>
+          <w:rFonts w:ascii="Calibri" w:eastAsia="Calibri" w:hAnsi="Calibri" w:cs="Times New Roman"/>
+          <w:sz w:val="24"/>
+          <w:szCs w:val="24"/>
+        </w:rPr>
+        <w:t>axis</w:t>
+      </w:r>
+      <w:proofErr w:type="gramEnd"/>
+      <w:r>
+        <w:rPr>
+          <w:rFonts w:ascii="Calibri" w:eastAsia="Calibri" w:hAnsi="Calibri" w:cs="Times New Roman"/>
+          <w:sz w:val="24"/>
+          <w:szCs w:val="24"/>
+        </w:rPr>
+        <w:t xml:space="preserve"> of behavior exist that have potential to be leveraged to change public support for contemporary topics. Many extremely polarizing topics are felt with ‘moral conviction</w:t>
+      </w:r>
+      <w:proofErr w:type="gramStart"/>
+      <w:r>
+        <w:rPr>
+          <w:rFonts w:ascii="Calibri" w:eastAsia="Calibri" w:hAnsi="Calibri" w:cs="Times New Roman"/>
+          <w:sz w:val="24"/>
+          <w:szCs w:val="24"/>
+        </w:rPr>
+        <w:t>’,</w:t>
+      </w:r>
+      <w:proofErr w:type="gramEnd"/>
+      <w:r>
+        <w:rPr>
+          <w:rFonts w:ascii="Calibri" w:eastAsia="Calibri" w:hAnsi="Calibri" w:cs="Times New Roman"/>
+          <w:sz w:val="24"/>
+          <w:szCs w:val="24"/>
+        </w:rPr>
+        <w:t xml:space="preserve"> thus, it seems to be a plausible direction to manipulate perspective change. Finally, all four of our topics for Study 1 were chosen due to prior literature indicating the topic as highly polarized (climate change, capital punishment, death penalty) or because there is plausible reason to believe ethical concerns would affect the issue (Universal Health Care). However, we have not looked at how manipulations that can lead to perspective change could be different in the context of a ‘non-polarized’ topic. Therefore, we planned to incorporate an intentionally ‘non-polarized’ topic for our next study. With these issues in mind (manipulating a different axis of behavior for perspective change, choosing a non-polarized topic), Study 2 was initiated.</w:t>
       </w:r>
     </w:p>
     <w:p>
@@ -8407,7 +8469,29 @@
           <w14:ligatures w14:val="none"/>
         </w:rPr>
         <w:lastRenderedPageBreak/>
-        <w:t>whether or not the individual themselves sees their stance on an issue as based on morality (e.g., My attitude about [topic] is a reflection of my core moral beliefs and convictions).</w:t>
+        <w:t xml:space="preserve">whether or not the individual themselves sees their stance on an issue as based on morality (e.g., My attitude about [topic] </w:t>
+      </w:r>
+      <w:proofErr w:type="gramStart"/>
+      <w:r>
+        <w:rPr>
+          <w:rFonts w:ascii="Calibri" w:eastAsia="Calibri" w:hAnsi="Calibri" w:cs="Times New Roman"/>
+          <w:kern w:val="0"/>
+          <w:sz w:val="24"/>
+          <w:szCs w:val="24"/>
+          <w14:ligatures w14:val="none"/>
+        </w:rPr>
+        <w:t>is a reflection of</w:t>
+      </w:r>
+      <w:proofErr w:type="gramEnd"/>
+      <w:r>
+        <w:rPr>
+          <w:rFonts w:ascii="Calibri" w:eastAsia="Calibri" w:hAnsi="Calibri" w:cs="Times New Roman"/>
+          <w:kern w:val="0"/>
+          <w:sz w:val="24"/>
+          <w:szCs w:val="24"/>
+          <w14:ligatures w14:val="none"/>
+        </w:rPr>
+        <w:t xml:space="preserve"> my core moral beliefs and convictions).</w:t>
       </w:r>
       <w:r>
         <w:rPr>
@@ -12815,7 +12899,23 @@
           <w:rFonts w:ascii="Calibri" w:eastAsia="Calibri" w:hAnsi="Calibri" w:cs="Times New Roman"/>
           <w:sz w:val="24"/>
         </w:rPr>
-        <w:t xml:space="preserve"> We used a simple one-way ANOVA predicting moral conviction or openness to belief change, with topic (e.g., UHC, Climate Change, etc.) as our main predictor.</w:t>
+        <w:t xml:space="preserve"> We used a simple one-way ANOVA predicting moral conviction or openness to belief change, with </w:t>
+      </w:r>
+      <w:proofErr w:type="gramStart"/>
+      <w:r>
+        <w:rPr>
+          <w:rFonts w:ascii="Calibri" w:eastAsia="Calibri" w:hAnsi="Calibri" w:cs="Times New Roman"/>
+          <w:sz w:val="24"/>
+        </w:rPr>
+        <w:t>topic</w:t>
+      </w:r>
+      <w:proofErr w:type="gramEnd"/>
+      <w:r>
+        <w:rPr>
+          <w:rFonts w:ascii="Calibri" w:eastAsia="Calibri" w:hAnsi="Calibri" w:cs="Times New Roman"/>
+          <w:sz w:val="24"/>
+        </w:rPr>
+        <w:t xml:space="preserve"> (e.g., UHC, Climate Change, etc.) as our main predictor.</w:t>
       </w:r>
       <w:r>
         <w:t xml:space="preserve"> </w:t>
@@ -14785,10 +14885,6 @@
 </file>
 
 <file path=customXml/item1.xml><?xml version="1.0" encoding="utf-8"?>
-<b:Sources xmlns:b="http://schemas.openxmlformats.org/officeDocument/2006/bibliography" xmlns="http://schemas.openxmlformats.org/officeDocument/2006/bibliography" SelectedStyle="\APASixthEditionOfficeOnline.xsl" StyleName="APA" Version="6"/>
-</file>
-
-<file path=customXml/item2.xml><?xml version="1.0" encoding="utf-8"?>
 <ct:contentTypeSchema xmlns:ct="http://schemas.microsoft.com/office/2006/metadata/contentType" xmlns:ma="http://schemas.microsoft.com/office/2006/metadata/properties/metaAttributes" ct:_="" ma:_="" ma:contentTypeName="Document" ma:contentTypeID="0x0101007402516817E1A7498C41FD15FE0A9B79" ma:contentTypeVersion="18" ma:contentTypeDescription="Create a new document." ma:contentTypeScope="" ma:versionID="d1edb8ae1068c066e3aa67851cd24313">
   <xsd:schema xmlns:xsd="http://www.w3.org/2001/XMLSchema" xmlns:xs="http://www.w3.org/2001/XMLSchema" xmlns:p="http://schemas.microsoft.com/office/2006/metadata/properties" xmlns:ns1="http://schemas.microsoft.com/sharepoint/v3" xmlns:ns3="6015b09f-5043-4f49-8a7b-9772bd5932db" xmlns:ns4="e31052eb-2b6e-4c50-9a35-05cb7ca444e7" targetNamespace="http://schemas.microsoft.com/office/2006/metadata/properties" ma:root="true" ma:fieldsID="ae4a153232ce27f936899b0a16c01a76" ns1:_="" ns3:_="" ns4:_="">
     <xsd:import namespace="http://schemas.microsoft.com/sharepoint/v3"/>
@@ -15046,16 +15142,11 @@
 </ct:contentTypeSchema>
 </file>
 
-<file path=customXml/item3.xml><?xml version="1.0" encoding="utf-8"?>
-<?mso-contentType ?>
-<FormTemplates xmlns="http://schemas.microsoft.com/sharepoint/v3/contenttype/forms">
-  <Display>DocumentLibraryForm</Display>
-  <Edit>DocumentLibraryForm</Edit>
-  <New>DocumentLibraryForm</New>
-</FormTemplates>
+<file path=customXml/item2.xml><?xml version="1.0" encoding="utf-8"?>
+<b:Sources xmlns:b="http://schemas.openxmlformats.org/officeDocument/2006/bibliography" xmlns="http://schemas.openxmlformats.org/officeDocument/2006/bibliography" SelectedStyle="\APASixthEditionOfficeOnline.xsl" StyleName="APA" Version="6"/>
 </file>
 
-<file path=customXml/item4.xml><?xml version="1.0" encoding="utf-8"?>
+<file path=customXml/item3.xml><?xml version="1.0" encoding="utf-8"?>
 <p:properties xmlns:p="http://schemas.microsoft.com/office/2006/metadata/properties" xmlns:xsi="http://www.w3.org/2001/XMLSchema-instance" xmlns:pc="http://schemas.microsoft.com/office/infopath/2007/PartnerControls">
   <documentManagement>
     <_ip_UnifiedCompliancePolicyUIAction xmlns="http://schemas.microsoft.com/sharepoint/v3" xsi:nil="true"/>
@@ -15065,15 +15156,16 @@
 </p:properties>
 </file>
 
-<file path=customXml/itemProps1.xml><?xml version="1.0" encoding="utf-8"?>
-<ds:datastoreItem xmlns:ds="http://schemas.openxmlformats.org/officeDocument/2006/customXml" ds:itemID="{E76CBE9A-B066-4229-813B-EB59CD54C56B}">
-  <ds:schemaRefs>
-    <ds:schemaRef ds:uri="http://schemas.openxmlformats.org/officeDocument/2006/bibliography"/>
-  </ds:schemaRefs>
-</ds:datastoreItem>
+<file path=customXml/item4.xml><?xml version="1.0" encoding="utf-8"?>
+<?mso-contentType ?>
+<FormTemplates xmlns="http://schemas.microsoft.com/sharepoint/v3/contenttype/forms">
+  <Display>DocumentLibraryForm</Display>
+  <Edit>DocumentLibraryForm</Edit>
+  <New>DocumentLibraryForm</New>
+</FormTemplates>
 </file>
 
-<file path=customXml/itemProps2.xml><?xml version="1.0" encoding="utf-8"?>
+<file path=customXml/itemProps1.xml><?xml version="1.0" encoding="utf-8"?>
 <ds:datastoreItem xmlns:ds="http://schemas.openxmlformats.org/officeDocument/2006/customXml" ds:itemID="{C6EFD1AA-79DC-4D68-94B0-05633BB8F7BB}">
   <ds:schemaRefs>
     <ds:schemaRef ds:uri="http://schemas.microsoft.com/office/2006/metadata/contentType"/>
@@ -15093,15 +15185,15 @@
 </ds:datastoreItem>
 </file>
 
-<file path=customXml/itemProps3.xml><?xml version="1.0" encoding="utf-8"?>
-<ds:datastoreItem xmlns:ds="http://schemas.openxmlformats.org/officeDocument/2006/customXml" ds:itemID="{370C9932-052A-4234-B377-CD6828F126DD}">
+<file path=customXml/itemProps2.xml><?xml version="1.0" encoding="utf-8"?>
+<ds:datastoreItem xmlns:ds="http://schemas.openxmlformats.org/officeDocument/2006/customXml" ds:itemID="{E76CBE9A-B066-4229-813B-EB59CD54C56B}">
   <ds:schemaRefs>
-    <ds:schemaRef ds:uri="http://schemas.microsoft.com/sharepoint/v3/contenttype/forms"/>
+    <ds:schemaRef ds:uri="http://schemas.openxmlformats.org/officeDocument/2006/bibliography"/>
   </ds:schemaRefs>
 </ds:datastoreItem>
 </file>
 
-<file path=customXml/itemProps4.xml><?xml version="1.0" encoding="utf-8"?>
+<file path=customXml/itemProps3.xml><?xml version="1.0" encoding="utf-8"?>
 <ds:datastoreItem xmlns:ds="http://schemas.openxmlformats.org/officeDocument/2006/customXml" ds:itemID="{21B7DAEB-1464-40C2-A52C-8AD4BE0C9E8F}">
   <ds:schemaRefs>
     <ds:schemaRef ds:uri="http://schemas.microsoft.com/office/2006/metadata/properties"/>
@@ -15110,4 +15202,12 @@
     <ds:schemaRef ds:uri="6015b09f-5043-4f49-8a7b-9772bd5932db"/>
   </ds:schemaRefs>
 </ds:datastoreItem>
+</file>
+
+<file path=customXml/itemProps4.xml><?xml version="1.0" encoding="utf-8"?>
+<ds:datastoreItem xmlns:ds="http://schemas.openxmlformats.org/officeDocument/2006/customXml" ds:itemID="{370C9932-052A-4234-B377-CD6828F126DD}">
+  <ds:schemaRefs>
+    <ds:schemaRef ds:uri="http://schemas.microsoft.com/sharepoint/v3/contenttype/forms"/>
+  </ds:schemaRefs>
+</ds:datastoreItem>
 </file>
</xml_diff>